<commit_message>
un-highlighted week 1 notes
</commit_message>
<xml_diff>
--- a/Week 1.docx
+++ b/Week 1.docx
@@ -98,14 +98,8 @@
           <w:ilvl w:val="0"/>
           <w:numId w:val="1"/>
         </w:numPr>
-        <w:rPr>
-          <w:highlight w:val="yellow"/>
-        </w:rPr>
-      </w:pPr>
-      <w:r>
-        <w:rPr>
-          <w:highlight w:val="yellow"/>
-        </w:rPr>
+      </w:pPr>
+      <w:r>
         <w:t>Clients vs servers</w:t>
       </w:r>
     </w:p>
@@ -116,14 +110,8 @@
           <w:ilvl w:val="1"/>
           <w:numId w:val="1"/>
         </w:numPr>
-        <w:rPr>
-          <w:highlight w:val="yellow"/>
-        </w:rPr>
-      </w:pPr>
-      <w:r>
-        <w:rPr>
-          <w:highlight w:val="yellow"/>
-        </w:rPr>
+      </w:pPr>
+      <w:r>
         <w:t>Server- both a piece of hardware and a piece of software</w:t>
       </w:r>
     </w:p>
@@ -134,14 +122,8 @@
           <w:ilvl w:val="1"/>
           <w:numId w:val="1"/>
         </w:numPr>
-        <w:rPr>
-          <w:highlight w:val="yellow"/>
-        </w:rPr>
-      </w:pPr>
-      <w:r>
-        <w:rPr>
-          <w:highlight w:val="yellow"/>
-        </w:rPr>
+      </w:pPr>
+      <w:r>
         <w:t>Client- a computer that makes request to a server</w:t>
       </w:r>
     </w:p>
@@ -154,9 +136,6 @@
         </w:numPr>
       </w:pPr>
       <w:r>
-        <w:rPr>
-          <w:highlight w:val="yellow"/>
-        </w:rPr>
         <w:t>Desktops, laptops, tablets, phones</w:t>
       </w:r>
     </w:p>
@@ -183,6 +162,8 @@
       <w:r>
         <w:t>Computer requesting a webpage (client), and computer sending back the webpage (server)</w:t>
       </w:r>
+      <w:bookmarkStart w:id="0" w:name="_GoBack"/>
+      <w:bookmarkEnd w:id="0"/>
     </w:p>
     <w:p>
       <w:pPr>
@@ -191,20 +172,11 @@
           <w:ilvl w:val="0"/>
           <w:numId w:val="1"/>
         </w:numPr>
-        <w:rPr>
-          <w:highlight w:val="yellow"/>
-        </w:rPr>
-      </w:pPr>
-      <w:r>
-        <w:rPr>
-          <w:highlight w:val="yellow"/>
-        </w:rPr>
+      </w:pPr>
+      <w:r>
         <w:t>TC</w:t>
       </w:r>
       <w:r>
-        <w:rPr>
-          <w:highlight w:val="yellow"/>
-        </w:rPr>
         <w:t>P/ IP</w:t>
       </w:r>
     </w:p>
@@ -215,14 +187,8 @@
           <w:ilvl w:val="1"/>
           <w:numId w:val="1"/>
         </w:numPr>
-        <w:rPr>
-          <w:highlight w:val="yellow"/>
-        </w:rPr>
-      </w:pPr>
-      <w:r>
-        <w:rPr>
-          <w:highlight w:val="yellow"/>
-        </w:rPr>
+      </w:pPr>
+      <w:r>
         <w:t>TCP: Splits data up into packets and puts them back together again at their destination</w:t>
       </w:r>
     </w:p>
@@ -253,9 +219,6 @@
         </w:numPr>
       </w:pPr>
       <w:r>
-        <w:rPr>
-          <w:highlight w:val="yellow"/>
-        </w:rPr>
         <w:t>IP: tells the packets where to go and where to return</w:t>
       </w:r>
     </w:p>
@@ -266,14 +229,8 @@
           <w:ilvl w:val="2"/>
           <w:numId w:val="1"/>
         </w:numPr>
-        <w:rPr>
-          <w:highlight w:val="yellow"/>
-        </w:rPr>
-      </w:pPr>
-      <w:r>
-        <w:rPr>
-          <w:highlight w:val="yellow"/>
-        </w:rPr>
+      </w:pPr>
+      <w:r>
         <w:t>IP address: unique number for each computer</w:t>
       </w:r>
     </w:p>
@@ -302,15 +259,7 @@
       </w:r>
       <w:r>
         <w:tab/>
-      </w:r>
-      <w:r>
-        <w:t xml:space="preserve"> </w:t>
-      </w:r>
-      <w:r>
-        <w:t>I</w:t>
-      </w:r>
-      <w:r>
-        <w:t>nformation on how to send the packets</w:t>
+        <w:t xml:space="preserve"> Information on how to send the packets</w:t>
       </w:r>
     </w:p>
     <w:p>
@@ -346,15 +295,9 @@
         </w:numPr>
       </w:pPr>
       <w:r>
-        <w:rPr>
-          <w:highlight w:val="yellow"/>
-        </w:rPr>
         <w:t xml:space="preserve">Routers: </w:t>
       </w:r>
       <w:r>
-        <w:rPr>
-          <w:highlight w:val="yellow"/>
-        </w:rPr>
         <w:t>Intermediary devices that route data to their correct destination</w:t>
       </w:r>
     </w:p>
@@ -413,14 +356,8 @@
           <w:ilvl w:val="1"/>
           <w:numId w:val="1"/>
         </w:numPr>
-        <w:rPr>
-          <w:highlight w:val="yellow"/>
-        </w:rPr>
-      </w:pPr>
-      <w:r>
-        <w:rPr>
-          <w:highlight w:val="yellow"/>
-        </w:rPr>
+      </w:pPr>
+      <w:r>
         <w:t>Switches: Physically connect local networks</w:t>
       </w:r>
     </w:p>
@@ -514,26 +451,14 @@
           <w:ilvl w:val="0"/>
           <w:numId w:val="2"/>
         </w:numPr>
-        <w:rPr>
-          <w:highlight w:val="yellow"/>
-        </w:rPr>
-      </w:pPr>
-      <w:r>
-        <w:rPr>
-          <w:highlight w:val="yellow"/>
-        </w:rPr>
+      </w:pPr>
+      <w:r>
         <w:t xml:space="preserve">HTTP: </w:t>
       </w:r>
       <w:r>
-        <w:rPr>
-          <w:highlight w:val="yellow"/>
-        </w:rPr>
         <w:t>Hypertext</w:t>
       </w:r>
       <w:r>
-        <w:rPr>
-          <w:highlight w:val="yellow"/>
-        </w:rPr>
         <w:t xml:space="preserve"> transfer protocol</w:t>
       </w:r>
     </w:p>
@@ -544,14 +469,8 @@
           <w:ilvl w:val="1"/>
           <w:numId w:val="2"/>
         </w:numPr>
-        <w:rPr>
-          <w:highlight w:val="yellow"/>
-        </w:rPr>
-      </w:pPr>
-      <w:r>
-        <w:rPr>
-          <w:highlight w:val="yellow"/>
-        </w:rPr>
+      </w:pPr>
+      <w:r>
         <w:lastRenderedPageBreak/>
         <w:t>Language that all web browsers speak. You put in the request to access a website</w:t>
       </w:r>
@@ -563,26 +482,14 @@
           <w:ilvl w:val="1"/>
           <w:numId w:val="2"/>
         </w:numPr>
-        <w:rPr>
-          <w:highlight w:val="yellow"/>
-        </w:rPr>
-      </w:pPr>
-      <w:r>
-        <w:rPr>
-          <w:highlight w:val="yellow"/>
-        </w:rPr>
+      </w:pPr>
+      <w:r>
         <w:t>How clients and servers talk to each</w:t>
       </w:r>
       <w:r>
-        <w:rPr>
-          <w:highlight w:val="yellow"/>
-        </w:rPr>
         <w:t xml:space="preserve"> </w:t>
       </w:r>
       <w:r>
-        <w:rPr>
-          <w:highlight w:val="yellow"/>
-        </w:rPr>
         <w:t>other on the web</w:t>
       </w:r>
     </w:p>
@@ -617,14 +524,8 @@
           <w:ilvl w:val="0"/>
           <w:numId w:val="2"/>
         </w:numPr>
-        <w:rPr>
-          <w:highlight w:val="yellow"/>
-        </w:rPr>
-      </w:pPr>
-      <w:r>
-        <w:rPr>
-          <w:highlight w:val="yellow"/>
-        </w:rPr>
+      </w:pPr>
+      <w:r>
         <w:t>DNS: Domain name server</w:t>
       </w:r>
     </w:p>
@@ -635,14 +536,8 @@
           <w:ilvl w:val="1"/>
           <w:numId w:val="2"/>
         </w:numPr>
-        <w:rPr>
-          <w:highlight w:val="yellow"/>
-        </w:rPr>
-      </w:pPr>
-      <w:r>
-        <w:rPr>
-          <w:highlight w:val="yellow"/>
-        </w:rPr>
+      </w:pPr>
+      <w:r>
         <w:t>Address book for the internet</w:t>
       </w:r>
     </w:p>
@@ -653,14 +548,8 @@
           <w:ilvl w:val="1"/>
           <w:numId w:val="2"/>
         </w:numPr>
-        <w:rPr>
-          <w:highlight w:val="yellow"/>
-        </w:rPr>
-      </w:pPr>
-      <w:r>
-        <w:rPr>
-          <w:highlight w:val="yellow"/>
-        </w:rPr>
+      </w:pPr>
+      <w:r>
         <w:t>Service in the middle between the domain name you put in and the IP Address</w:t>
       </w:r>
     </w:p>
@@ -671,14 +560,8 @@
           <w:ilvl w:val="1"/>
           <w:numId w:val="2"/>
         </w:numPr>
-        <w:rPr>
-          <w:highlight w:val="yellow"/>
-        </w:rPr>
-      </w:pPr>
-      <w:r>
-        <w:rPr>
-          <w:highlight w:val="yellow"/>
-        </w:rPr>
+      </w:pPr>
+      <w:r>
         <w:t>Rushes your request along to the server you requested</w:t>
       </w:r>
     </w:p>
@@ -689,14 +572,8 @@
           <w:ilvl w:val="1"/>
           <w:numId w:val="2"/>
         </w:numPr>
-        <w:rPr>
-          <w:highlight w:val="yellow"/>
-        </w:rPr>
-      </w:pPr>
-      <w:r>
-        <w:rPr>
-          <w:highlight w:val="yellow"/>
-        </w:rPr>
+      </w:pPr>
+      <w:r>
         <w:t>Not every DNS server knows your domain name</w:t>
       </w:r>
     </w:p>
@@ -707,14 +584,8 @@
           <w:ilvl w:val="2"/>
           <w:numId w:val="2"/>
         </w:numPr>
-        <w:rPr>
-          <w:highlight w:val="yellow"/>
-        </w:rPr>
-      </w:pPr>
-      <w:r>
-        <w:rPr>
-          <w:highlight w:val="yellow"/>
-        </w:rPr>
+      </w:pPr>
+      <w:r>
         <w:t>Based on proximity</w:t>
       </w:r>
     </w:p>
@@ -725,14 +596,8 @@
           <w:ilvl w:val="0"/>
           <w:numId w:val="2"/>
         </w:numPr>
-        <w:rPr>
-          <w:highlight w:val="yellow"/>
-        </w:rPr>
-      </w:pPr>
-      <w:r>
-        <w:rPr>
-          <w:highlight w:val="yellow"/>
-        </w:rPr>
+      </w:pPr>
+      <w:r>
         <w:t>URLs: Uniform Resource Locaters</w:t>
       </w:r>
     </w:p>
@@ -743,14 +608,8 @@
           <w:ilvl w:val="1"/>
           <w:numId w:val="2"/>
         </w:numPr>
-        <w:rPr>
-          <w:highlight w:val="yellow"/>
-        </w:rPr>
-      </w:pPr>
-      <w:r>
-        <w:rPr>
-          <w:highlight w:val="yellow"/>
-        </w:rPr>
+      </w:pPr>
+      <w:r>
         <w:t>If URL starts with http:// then what follows is the domain name (facebook.com)</w:t>
       </w:r>
     </w:p>
@@ -761,14 +620,8 @@
           <w:ilvl w:val="0"/>
           <w:numId w:val="2"/>
         </w:numPr>
-        <w:rPr>
-          <w:highlight w:val="yellow"/>
-        </w:rPr>
-      </w:pPr>
-      <w:r>
-        <w:rPr>
-          <w:highlight w:val="yellow"/>
-        </w:rPr>
+      </w:pPr>
+      <w:r>
         <w:t>Domain Names and IP Address:</w:t>
       </w:r>
     </w:p>
@@ -779,14 +632,8 @@
           <w:ilvl w:val="1"/>
           <w:numId w:val="2"/>
         </w:numPr>
-        <w:rPr>
-          <w:highlight w:val="yellow"/>
-        </w:rPr>
-      </w:pPr>
-      <w:r>
-        <w:rPr>
-          <w:highlight w:val="yellow"/>
-        </w:rPr>
+      </w:pPr>
+      <w:r>
         <w:t>Top level domains (.com) are the end or extension of a domain</w:t>
       </w:r>
     </w:p>
@@ -797,28 +644,16 @@
           <w:ilvl w:val="1"/>
           <w:numId w:val="2"/>
         </w:numPr>
-        <w:rPr>
-          <w:highlight w:val="yellow"/>
-        </w:rPr>
-      </w:pPr>
-      <w:r>
-        <w:rPr>
-          <w:highlight w:val="yellow"/>
-        </w:rPr>
+      </w:pPr>
+      <w:r>
         <w:t xml:space="preserve">Whatever is on the right of the dot is the subdomain (i.e. </w:t>
       </w:r>
       <w:proofErr w:type="spellStart"/>
       <w:r>
-        <w:rPr>
-          <w:highlight w:val="yellow"/>
-        </w:rPr>
         <w:t>facebook</w:t>
       </w:r>
       <w:proofErr w:type="spellEnd"/>
       <w:r>
-        <w:rPr>
-          <w:highlight w:val="yellow"/>
-        </w:rPr>
         <w:t xml:space="preserve"> is the subdomain of .com)</w:t>
       </w:r>
     </w:p>
@@ -829,26 +664,14 @@
           <w:ilvl w:val="2"/>
           <w:numId w:val="2"/>
         </w:numPr>
-        <w:rPr>
-          <w:highlight w:val="yellow"/>
-        </w:rPr>
-      </w:pPr>
-      <w:r>
-        <w:rPr>
-          <w:highlight w:val="yellow"/>
-        </w:rPr>
+      </w:pPr>
+      <w:r>
         <w:t>Can type in the IP address as well and will lead you to the same website (bypasses DNS</w:t>
       </w:r>
       <w:r>
-        <w:rPr>
-          <w:highlight w:val="yellow"/>
-        </w:rPr>
         <w:t xml:space="preserve"> but may not always work because IP address could change</w:t>
       </w:r>
       <w:r>
-        <w:rPr>
-          <w:highlight w:val="yellow"/>
-        </w:rPr>
         <w:t>)</w:t>
       </w:r>
     </w:p>
@@ -996,14 +819,10 @@
         </w:numPr>
         <w:rPr>
           <w:b/>
-          <w:highlight w:val="yellow"/>
-          <w:u w:val="single"/>
-        </w:rPr>
-      </w:pPr>
-      <w:r>
-        <w:rPr>
-          <w:highlight w:val="yellow"/>
-        </w:rPr>
+          <w:u w:val="single"/>
+        </w:rPr>
+      </w:pPr>
+      <w:r>
         <w:t>Almost all data is represented in Binary form</w:t>
       </w:r>
     </w:p>
@@ -1016,20 +835,13 @@
         </w:numPr>
         <w:rPr>
           <w:b/>
-          <w:highlight w:val="yellow"/>
-          <w:u w:val="single"/>
-        </w:rPr>
-      </w:pPr>
-      <w:r>
-        <w:rPr>
-          <w:highlight w:val="yellow"/>
-        </w:rPr>
+          <w:u w:val="single"/>
+        </w:rPr>
+      </w:pPr>
+      <w:r>
         <w:t xml:space="preserve">Bit: </w:t>
       </w:r>
       <w:r>
-        <w:rPr>
-          <w:highlight w:val="yellow"/>
-        </w:rPr>
         <w:t>is either off (0) or on (1)</w:t>
       </w:r>
     </w:p>
@@ -1042,14 +854,10 @@
         </w:numPr>
         <w:rPr>
           <w:b/>
-          <w:highlight w:val="yellow"/>
-          <w:u w:val="single"/>
-        </w:rPr>
-      </w:pPr>
-      <w:r>
-        <w:rPr>
-          <w:highlight w:val="yellow"/>
-        </w:rPr>
+          <w:u w:val="single"/>
+        </w:rPr>
+      </w:pPr>
+      <w:r>
         <w:t>Binary Numbering System:</w:t>
       </w:r>
     </w:p>
@@ -1062,14 +870,10 @@
         </w:numPr>
         <w:rPr>
           <w:b/>
-          <w:highlight w:val="yellow"/>
-          <w:u w:val="single"/>
-        </w:rPr>
-      </w:pPr>
-      <w:r>
-        <w:rPr>
-          <w:highlight w:val="yellow"/>
-        </w:rPr>
+          <w:u w:val="single"/>
+        </w:rPr>
+      </w:pPr>
+      <w:r>
         <w:t>Bit: smallest unit of binary</w:t>
       </w:r>
     </w:p>
@@ -1082,14 +886,10 @@
         </w:numPr>
         <w:rPr>
           <w:b/>
-          <w:highlight w:val="yellow"/>
-          <w:u w:val="single"/>
-        </w:rPr>
-      </w:pPr>
-      <w:r>
-        <w:rPr>
-          <w:highlight w:val="yellow"/>
-        </w:rPr>
+          <w:u w:val="single"/>
+        </w:rPr>
+      </w:pPr>
+      <w:r>
         <w:t>8 bits together is a byte</w:t>
       </w:r>
     </w:p>
@@ -1102,20 +902,13 @@
         </w:numPr>
         <w:rPr>
           <w:b/>
-          <w:highlight w:val="yellow"/>
-          <w:u w:val="single"/>
-        </w:rPr>
-      </w:pPr>
-      <w:r>
-        <w:rPr>
-          <w:highlight w:val="yellow"/>
-        </w:rPr>
+          <w:u w:val="single"/>
+        </w:rPr>
+      </w:pPr>
+      <w:r>
         <w:t>Position indicate the relative valu</w:t>
       </w:r>
       <w:r>
-        <w:rPr>
-          <w:highlight w:val="yellow"/>
-        </w:rPr>
         <w:t>e</w:t>
       </w:r>
     </w:p>
@@ -1132,13 +925,7 @@
         </w:rPr>
       </w:pPr>
       <w:r>
-        <w:rPr>
-          <w:highlight w:val="yellow"/>
-        </w:rPr>
-        <w:t>Hardware</w:t>
-      </w:r>
-      <w:r>
-        <w:t>: anything hard (desktop, tablet, smartphone)</w:t>
+        <w:t>Hardware: anything hard (desktop, tablet, smartphone)</w:t>
       </w:r>
     </w:p>
     <w:p>
@@ -1183,14 +970,10 @@
         </w:numPr>
         <w:rPr>
           <w:b/>
-          <w:highlight w:val="yellow"/>
-          <w:u w:val="single"/>
-        </w:rPr>
-      </w:pPr>
-      <w:r>
-        <w:rPr>
-          <w:highlight w:val="yellow"/>
-        </w:rPr>
+          <w:u w:val="single"/>
+        </w:rPr>
+      </w:pPr>
+      <w:r>
         <w:t>Storing data into memory:</w:t>
       </w:r>
     </w:p>
@@ -1203,14 +986,10 @@
         </w:numPr>
         <w:rPr>
           <w:b/>
-          <w:highlight w:val="yellow"/>
-          <w:u w:val="single"/>
-        </w:rPr>
-      </w:pPr>
-      <w:r>
-        <w:rPr>
-          <w:highlight w:val="yellow"/>
-        </w:rPr>
+          <w:u w:val="single"/>
+        </w:rPr>
+      </w:pPr>
+      <w:r>
         <w:t>RAM (temporary): allows Central Processing Unit (CPU) to have immediate access to the operating system (opening an app also loads it to RAM)</w:t>
       </w:r>
     </w:p>
@@ -1258,14 +1037,10 @@
         </w:numPr>
         <w:rPr>
           <w:b/>
-          <w:highlight w:val="yellow"/>
-          <w:u w:val="single"/>
-        </w:rPr>
-      </w:pPr>
-      <w:r>
-        <w:rPr>
-          <w:highlight w:val="yellow"/>
-        </w:rPr>
+          <w:u w:val="single"/>
+        </w:rPr>
+      </w:pPr>
+      <w:r>
         <w:t>Hard drive: store memory using magnetism</w:t>
       </w:r>
     </w:p>
@@ -1278,14 +1053,10 @@
         </w:numPr>
         <w:rPr>
           <w:b/>
-          <w:highlight w:val="yellow"/>
-          <w:u w:val="single"/>
-        </w:rPr>
-      </w:pPr>
-      <w:r>
-        <w:rPr>
-          <w:highlight w:val="yellow"/>
-        </w:rPr>
+          <w:u w:val="single"/>
+        </w:rPr>
+      </w:pPr>
+      <w:r>
         <w:t>Permanent storage</w:t>
       </w:r>
     </w:p>
@@ -1334,9 +1105,6 @@
         </w:rPr>
       </w:pPr>
       <w:r>
-        <w:rPr>
-          <w:highlight w:val="yellow"/>
-        </w:rPr>
         <w:t>Software: collection of code or programs that run on your computer</w:t>
       </w:r>
     </w:p>
@@ -1365,14 +1133,10 @@
         </w:numPr>
         <w:rPr>
           <w:b/>
-          <w:highlight w:val="yellow"/>
-          <w:u w:val="single"/>
-        </w:rPr>
-      </w:pPr>
-      <w:r>
-        <w:rPr>
-          <w:highlight w:val="yellow"/>
-        </w:rPr>
+          <w:u w:val="single"/>
+        </w:rPr>
+      </w:pPr>
+      <w:r>
         <w:t>Application Software: firing up apps (Word, Spotify)</w:t>
       </w:r>
     </w:p>
@@ -1385,14 +1149,10 @@
         </w:numPr>
         <w:rPr>
           <w:b/>
-          <w:highlight w:val="yellow"/>
-          <w:u w:val="single"/>
-        </w:rPr>
-      </w:pPr>
-      <w:r>
-        <w:rPr>
-          <w:highlight w:val="yellow"/>
-        </w:rPr>
+          <w:u w:val="single"/>
+        </w:rPr>
+      </w:pPr>
+      <w:r>
         <w:t>Behind it is programming software</w:t>
       </w:r>
     </w:p>
@@ -1405,14 +1165,10 @@
         </w:numPr>
         <w:rPr>
           <w:b/>
-          <w:highlight w:val="yellow"/>
-          <w:u w:val="single"/>
-        </w:rPr>
-      </w:pPr>
-      <w:r>
-        <w:rPr>
-          <w:highlight w:val="yellow"/>
-        </w:rPr>
+          <w:u w:val="single"/>
+        </w:rPr>
+      </w:pPr>
+      <w:r>
         <w:t>System software: designed to operate and control computer’s hardware and provide platform for running app software</w:t>
       </w:r>
     </w:p>
@@ -1425,14 +1181,10 @@
         </w:numPr>
         <w:rPr>
           <w:b/>
-          <w:highlight w:val="yellow"/>
-          <w:u w:val="single"/>
-        </w:rPr>
-      </w:pPr>
-      <w:r>
-        <w:rPr>
-          <w:highlight w:val="yellow"/>
-        </w:rPr>
+          <w:u w:val="single"/>
+        </w:rPr>
+      </w:pPr>
+      <w:r>
         <w:t>Directly accessing physical hardware of machine</w:t>
       </w:r>
     </w:p>
@@ -1445,14 +1197,10 @@
         </w:numPr>
         <w:rPr>
           <w:b/>
-          <w:highlight w:val="yellow"/>
-          <w:u w:val="single"/>
-        </w:rPr>
-      </w:pPr>
-      <w:r>
-        <w:rPr>
-          <w:highlight w:val="yellow"/>
-        </w:rPr>
+          <w:u w:val="single"/>
+        </w:rPr>
+      </w:pPr>
+      <w:r>
         <w:t>Runs in background</w:t>
       </w:r>
     </w:p>
@@ -1500,14 +1248,10 @@
         </w:numPr>
         <w:rPr>
           <w:b/>
-          <w:highlight w:val="yellow"/>
-          <w:u w:val="single"/>
-        </w:rPr>
-      </w:pPr>
-      <w:r>
-        <w:rPr>
-          <w:highlight w:val="yellow"/>
-        </w:rPr>
+          <w:u w:val="single"/>
+        </w:rPr>
+      </w:pPr>
+      <w:r>
         <w:t>Machine language is the lowest level language because it works directly with the hardware without using a compiler (different computers use different machine languages)</w:t>
       </w:r>
     </w:p>
@@ -1520,14 +1264,10 @@
         </w:numPr>
         <w:rPr>
           <w:b/>
-          <w:highlight w:val="yellow"/>
-          <w:u w:val="single"/>
-        </w:rPr>
-      </w:pPr>
-      <w:r>
-        <w:rPr>
-          <w:highlight w:val="yellow"/>
-        </w:rPr>
+          <w:u w:val="single"/>
+        </w:rPr>
+      </w:pPr>
+      <w:r>
         <w:t>Higher level languages use common language in the code to make it more programmer friendly</w:t>
       </w:r>
     </w:p>
@@ -1556,14 +1296,10 @@
         </w:numPr>
         <w:rPr>
           <w:b/>
-          <w:highlight w:val="yellow"/>
-          <w:u w:val="single"/>
-        </w:rPr>
-      </w:pPr>
-      <w:r>
-        <w:rPr>
-          <w:highlight w:val="yellow"/>
-        </w:rPr>
+          <w:u w:val="single"/>
+        </w:rPr>
+      </w:pPr>
+      <w:r>
         <w:t>Client Server Model</w:t>
       </w:r>
     </w:p>
@@ -1576,14 +1312,10 @@
         </w:numPr>
         <w:rPr>
           <w:b/>
-          <w:highlight w:val="yellow"/>
-          <w:u w:val="single"/>
-        </w:rPr>
-      </w:pPr>
-      <w:r>
-        <w:rPr>
-          <w:highlight w:val="yellow"/>
-        </w:rPr>
+          <w:u w:val="single"/>
+        </w:rPr>
+      </w:pPr>
+      <w:r>
         <w:t>Client makes a request to the server, and the server gives back the content to the client</w:t>
       </w:r>
     </w:p>
@@ -1784,14 +1516,10 @@
         </w:numPr>
         <w:rPr>
           <w:b/>
-          <w:highlight w:val="yellow"/>
-          <w:u w:val="single"/>
-        </w:rPr>
-      </w:pPr>
-      <w:r>
-        <w:rPr>
-          <w:highlight w:val="yellow"/>
-        </w:rPr>
+          <w:u w:val="single"/>
+        </w:rPr>
+      </w:pPr>
+      <w:r>
         <w:t>Hypertext Transfer Protocol</w:t>
       </w:r>
     </w:p>
@@ -1836,14 +1564,10 @@
         </w:numPr>
         <w:rPr>
           <w:b/>
-          <w:highlight w:val="yellow"/>
-          <w:u w:val="single"/>
-        </w:rPr>
-      </w:pPr>
-      <w:r>
-        <w:rPr>
-          <w:highlight w:val="yellow"/>
-        </w:rPr>
+          <w:u w:val="single"/>
+        </w:rPr>
+      </w:pPr>
+      <w:r>
         <w:t>HTTP is stateless: you can send a request but it does not remember who you are</w:t>
       </w:r>
     </w:p>
@@ -1860,9 +1584,6 @@
         </w:rPr>
       </w:pPr>
       <w:r>
-        <w:rPr>
-          <w:highlight w:val="yellow"/>
-        </w:rPr>
         <w:t>Cookies help track and know you are</w:t>
       </w:r>
     </w:p>
@@ -1971,13 +1692,7 @@
         </w:numPr>
       </w:pPr>
       <w:r>
-        <w:t>50</w:t>
-      </w:r>
-      <w:r>
-        <w:t>0s: S</w:t>
-      </w:r>
-      <w:r>
-        <w:t>erver error</w:t>
+        <w:t>500s: Server error</w:t>
       </w:r>
     </w:p>
     <w:p>
@@ -1987,14 +1702,8 @@
           <w:ilvl w:val="0"/>
           <w:numId w:val="4"/>
         </w:numPr>
-        <w:rPr>
-          <w:highlight w:val="yellow"/>
-        </w:rPr>
-      </w:pPr>
-      <w:r>
-        <w:rPr>
-          <w:highlight w:val="yellow"/>
-        </w:rPr>
+      </w:pPr>
+      <w:r>
         <w:t>Request methods:</w:t>
       </w:r>
     </w:p>
@@ -2005,14 +1714,8 @@
           <w:ilvl w:val="1"/>
           <w:numId w:val="4"/>
         </w:numPr>
-        <w:rPr>
-          <w:highlight w:val="yellow"/>
-        </w:rPr>
-      </w:pPr>
-      <w:r>
-        <w:rPr>
-          <w:highlight w:val="yellow"/>
-        </w:rPr>
+      </w:pPr>
+      <w:r>
         <w:t>GET: requests information (not expecting it to change anything)</w:t>
       </w:r>
     </w:p>
@@ -2025,15 +1728,9 @@
         </w:numPr>
       </w:pPr>
       <w:r>
-        <w:rPr>
-          <w:highlight w:val="yellow"/>
-        </w:rPr>
         <w:t>POST:</w:t>
       </w:r>
       <w:r>
-        <w:rPr>
-          <w:highlight w:val="yellow"/>
-        </w:rPr>
         <w:t xml:space="preserve"> you can change the information</w:t>
       </w:r>
     </w:p>
@@ -2089,7 +1786,6 @@
       <w:r>
         <w:rPr>
           <w:b/>
-          <w:highlight w:val="yellow"/>
           <w:u w:val="single"/>
         </w:rPr>
         <w:t>HTML</w:t>
@@ -2179,10 +1875,7 @@
         </w:numPr>
       </w:pPr>
       <w:r>
-        <w:t>Doc Type</w:t>
-      </w:r>
-      <w:r>
-        <w:t xml:space="preserve"> </w:t>
+        <w:t xml:space="preserve">Doc Type </w:t>
       </w:r>
       <w:proofErr w:type="gramStart"/>
       <w:r>
@@ -2190,13 +1883,7 @@
       </w:r>
       <w:proofErr w:type="gramEnd"/>
       <w:r>
-        <w:t xml:space="preserve"> html&gt;</w:t>
-      </w:r>
-      <w:r>
-        <w:t>: tells you what kind of</w:t>
-      </w:r>
-      <w:r>
-        <w:t xml:space="preserve"> document it is (e.g. html)</w:t>
+        <w:t xml:space="preserve"> html&gt;: tells you what kind of document it is (e.g. html)</w:t>
       </w:r>
     </w:p>
     <w:p>
@@ -2249,10 +1936,7 @@
         </w:numPr>
       </w:pPr>
       <w:r>
-        <w:t xml:space="preserve">Meta tag:  </w:t>
-      </w:r>
-      <w:r>
-        <w:t>&lt;meta charset</w:t>
+        <w:t>Meta tag:  &lt;meta charset</w:t>
       </w:r>
       <w:proofErr w:type="gramStart"/>
       <w:r>
@@ -2412,8 +2096,6 @@
       <w:r>
         <w:t>&lt;p&gt;: adds a paragraph to a page</w:t>
       </w:r>
-      <w:bookmarkStart w:id="0" w:name="_GoBack"/>
-      <w:bookmarkEnd w:id="0"/>
     </w:p>
     <w:sectPr>
       <w:pgSz w:w="12240" w:h="15840"/>

</xml_diff>